<commit_message>
Actualizacion TP2 - agregue cap
</commit_message>
<xml_diff>
--- a/02 Trabajo Colaborativo/Tp2-Git-GitHub David Gutierrez.docx
+++ b/02 Trabajo Colaborativo/Tp2-Git-GitHub David Gutierrez.docx
@@ -140,15 +140,7 @@
         <w:ind w:hanging="425"/>
       </w:pPr>
       <w:r>
-        <w:t>¿</w:t>
-      </w:r>
-      <w:proofErr w:type="spellStart"/>
-      <w:r>
-        <w:t>Qué</w:t>
-      </w:r>
-      <w:proofErr w:type="spellEnd"/>
-      <w:r>
-        <w:t xml:space="preserve"> </w:t>
+        <w:t xml:space="preserve">¿Qué </w:t>
       </w:r>
       <w:proofErr w:type="spellStart"/>
       <w:r>
@@ -1012,19 +1004,11 @@
       <w:pPr>
         <w:ind w:left="1120" w:firstLine="0"/>
       </w:pPr>
-      <w:proofErr w:type="spellStart"/>
       <w:r>
         <w:rPr>
           <w:highlight w:val="cyan"/>
         </w:rPr>
-        <w:t>git</w:t>
-      </w:r>
-      <w:proofErr w:type="spellEnd"/>
-      <w:r>
-        <w:rPr>
-          <w:highlight w:val="cyan"/>
-        </w:rPr>
-        <w:t xml:space="preserve"> commit -m "</w:t>
+        <w:t>git commit -m "</w:t>
       </w:r>
       <w:proofErr w:type="spellStart"/>
       <w:r>
@@ -1999,13 +1983,8 @@
           <w:numId w:val="6"/>
         </w:numPr>
       </w:pPr>
-      <w:proofErr w:type="spellStart"/>
-      <w:r>
-        <w:t>Haz</w:t>
-      </w:r>
-      <w:proofErr w:type="spellEnd"/>
-      <w:r>
-        <w:t xml:space="preserve"> </w:t>
+      <w:r>
+        <w:t xml:space="preserve">Haz </w:t>
       </w:r>
       <w:proofErr w:type="spellStart"/>
       <w:r>
@@ -2096,13 +2075,8 @@
           <w:numId w:val="6"/>
         </w:numPr>
       </w:pPr>
-      <w:proofErr w:type="spellStart"/>
-      <w:r>
-        <w:t>Haz</w:t>
-      </w:r>
-      <w:proofErr w:type="spellEnd"/>
-      <w:r>
-        <w:t xml:space="preserve"> </w:t>
+      <w:r>
+        <w:t xml:space="preserve">Haz </w:t>
       </w:r>
       <w:proofErr w:type="spellStart"/>
       <w:r>
@@ -3164,21 +3138,12 @@
           <w:lang w:val="es-ES"/>
         </w:rPr>
       </w:pPr>
-      <w:proofErr w:type="spellStart"/>
       <w:r>
         <w:rPr>
           <w:highlight w:val="cyan"/>
           <w:lang w:val="es-ES"/>
         </w:rPr>
-        <w:t>git</w:t>
-      </w:r>
-      <w:proofErr w:type="spellEnd"/>
-      <w:r>
-        <w:rPr>
-          <w:highlight w:val="cyan"/>
-          <w:lang w:val="es-ES"/>
-        </w:rPr>
-        <w:t xml:space="preserve"> </w:t>
+        <w:t xml:space="preserve">git </w:t>
       </w:r>
       <w:proofErr w:type="spellStart"/>
       <w:r>
@@ -3919,7 +3884,6 @@
           <w:lang w:val="es-ES"/>
         </w:rPr>
       </w:pPr>
-      <w:proofErr w:type="spellStart"/>
       <w:r>
         <w:rPr>
           <w:lang w:val="es-ES"/>
@@ -3932,7 +3896,6 @@
         </w:rPr>
         <w:t>rse</w:t>
       </w:r>
-      <w:proofErr w:type="spellEnd"/>
       <w:r>
         <w:rPr>
           <w:lang w:val="es-ES"/>
@@ -4168,14 +4131,9 @@
         <w:spacing w:after="155"/>
         <w:ind w:hanging="360"/>
       </w:pPr>
-      <w:proofErr w:type="spellStart"/>
       <w:r>
         <w:lastRenderedPageBreak/>
-        <w:t>Realizar</w:t>
-      </w:r>
-      <w:proofErr w:type="spellEnd"/>
-      <w:r>
-        <w:t xml:space="preserve"> la </w:t>
+        <w:t xml:space="preserve">Realizar la </w:t>
       </w:r>
       <w:proofErr w:type="spellStart"/>
       <w:r>
@@ -4211,21 +4169,36 @@
         </w:numPr>
         <w:spacing w:after="0"/>
         <w:ind w:hanging="425"/>
-      </w:pPr>
-      <w:proofErr w:type="spellStart"/>
-      <w:r>
+        <w:rPr>
+          <w:highlight w:val="green"/>
+        </w:rPr>
+      </w:pPr>
+      <w:proofErr w:type="spellStart"/>
+      <w:r>
+        <w:rPr>
+          <w:highlight w:val="green"/>
+        </w:rPr>
         <w:t>Crear</w:t>
       </w:r>
       <w:proofErr w:type="spellEnd"/>
       <w:r>
+        <w:rPr>
+          <w:highlight w:val="green"/>
+        </w:rPr>
         <w:t xml:space="preserve"> un </w:t>
       </w:r>
       <w:proofErr w:type="spellStart"/>
       <w:r>
+        <w:rPr>
+          <w:highlight w:val="green"/>
+        </w:rPr>
         <w:t>repositorio</w:t>
       </w:r>
       <w:proofErr w:type="spellEnd"/>
       <w:r>
+        <w:rPr>
+          <w:highlight w:val="green"/>
+        </w:rPr>
         <w:t xml:space="preserve">.  </w:t>
       </w:r>
     </w:p>
@@ -4254,29 +4227,56 @@
         <w:rPr>
           <w:lang w:val="es-ES"/>
         </w:rPr>
-        <w:t xml:space="preserve">Dale un nombre al repositorio.  </w:t>
-      </w:r>
-      <w:r>
-        <w:rPr>
-          <w:rFonts w:ascii="Courier New" w:eastAsia="Courier New" w:hAnsi="Courier New" w:cs="Courier New"/>
-          <w:sz w:val="24"/>
-          <w:lang w:val="es-ES"/>
-        </w:rPr>
-        <w:t>o</w:t>
-      </w:r>
-      <w:r>
-        <w:rPr>
-          <w:rFonts w:ascii="Arial" w:eastAsia="Arial" w:hAnsi="Arial" w:cs="Arial"/>
-          <w:sz w:val="24"/>
-          <w:lang w:val="es-ES"/>
-        </w:rPr>
-        <w:t xml:space="preserve"> </w:t>
-      </w:r>
-      <w:r>
-        <w:rPr>
-          <w:lang w:val="es-ES"/>
-        </w:rPr>
-        <w:t xml:space="preserve">Elije el repositorio sea público.  </w:t>
+        <w:t xml:space="preserve">Dale un nombre al repositorio. </w:t>
+      </w:r>
+    </w:p>
+    <w:p>
+      <w:pPr>
+        <w:spacing w:after="0" w:line="339" w:lineRule="auto"/>
+        <w:ind w:left="1781" w:right="1873" w:firstLine="0"/>
+        <w:rPr>
+          <w:lang w:val="es-ES"/>
+        </w:rPr>
+      </w:pPr>
+      <w:r>
+        <w:rPr>
+          <w:noProof/>
+        </w:rPr>
+        <w:drawing>
+          <wp:inline distT="0" distB="0" distL="0" distR="0" wp14:anchorId="1049FFBC" wp14:editId="76664B3A">
+            <wp:extent cx="2740558" cy="718834"/>
+            <wp:effectExtent l="0" t="0" r="3175" b="5080"/>
+            <wp:docPr id="1" name="Imagen 1"/>
+            <wp:cNvGraphicFramePr>
+              <a:graphicFrameLocks xmlns:a="http://schemas.openxmlformats.org/drawingml/2006/main" noChangeAspect="1"/>
+            </wp:cNvGraphicFramePr>
+            <a:graphic xmlns:a="http://schemas.openxmlformats.org/drawingml/2006/main">
+              <a:graphicData uri="http://schemas.openxmlformats.org/drawingml/2006/picture">
+                <pic:pic xmlns:pic="http://schemas.openxmlformats.org/drawingml/2006/picture">
+                  <pic:nvPicPr>
+                    <pic:cNvPr id="1" name=""/>
+                    <pic:cNvPicPr/>
+                  </pic:nvPicPr>
+                  <pic:blipFill>
+                    <a:blip r:embed="rId7"/>
+                    <a:stretch>
+                      <a:fillRect/>
+                    </a:stretch>
+                  </pic:blipFill>
+                  <pic:spPr>
+                    <a:xfrm>
+                      <a:off x="0" y="0"/>
+                      <a:ext cx="2790370" cy="731899"/>
+                    </a:xfrm>
+                    <a:prstGeom prst="rect">
+                      <a:avLst/>
+                    </a:prstGeom>
+                  </pic:spPr>
+                </pic:pic>
+              </a:graphicData>
+            </a:graphic>
+          </wp:inline>
+        </w:drawing>
       </w:r>
     </w:p>
     <w:p>
@@ -4285,7 +4285,7 @@
           <w:ilvl w:val="4"/>
           <w:numId w:val="3"/>
         </w:numPr>
-        <w:spacing w:after="9"/>
+        <w:spacing w:after="0" w:line="339" w:lineRule="auto"/>
         <w:ind w:right="1873" w:hanging="360"/>
         <w:rPr>
           <w:lang w:val="es-ES"/>
@@ -4295,7 +4295,100 @@
         <w:rPr>
           <w:lang w:val="es-ES"/>
         </w:rPr>
-        <w:t xml:space="preserve">Inicializa el repositorio con un archivo.  </w:t>
+        <w:t>Eli</w:t>
+      </w:r>
+      <w:r>
+        <w:rPr>
+          <w:lang w:val="es-ES"/>
+        </w:rPr>
+        <w:t xml:space="preserve">je el repositorio sea público. </w:t>
+      </w:r>
+    </w:p>
+    <w:p>
+      <w:pPr>
+        <w:numPr>
+          <w:ilvl w:val="4"/>
+          <w:numId w:val="3"/>
+        </w:numPr>
+        <w:spacing w:after="0" w:line="339" w:lineRule="auto"/>
+        <w:ind w:right="1873" w:hanging="360"/>
+        <w:rPr>
+          <w:lang w:val="es-ES"/>
+        </w:rPr>
+      </w:pPr>
+      <w:r>
+        <w:rPr>
+          <w:lang w:val="es-ES"/>
+        </w:rPr>
+        <w:t>Inicializa el repositorio con un archivo.</w:t>
+      </w:r>
+    </w:p>
+    <w:p>
+      <w:pPr>
+        <w:numPr>
+          <w:ilvl w:val="4"/>
+          <w:numId w:val="3"/>
+        </w:numPr>
+        <w:spacing w:after="0" w:line="339" w:lineRule="auto"/>
+        <w:ind w:right="1873" w:hanging="360"/>
+        <w:rPr>
+          <w:lang w:val="es-ES"/>
+        </w:rPr>
+      </w:pPr>
+      <w:r>
+        <w:rPr>
+          <w:lang w:val="es-ES"/>
+        </w:rPr>
+        <w:t>Inicializa el repositorio con un archivo.</w:t>
+      </w:r>
+    </w:p>
+    <w:p>
+      <w:pPr>
+        <w:spacing w:after="0" w:line="339" w:lineRule="auto"/>
+        <w:ind w:left="1781" w:right="1873" w:firstLine="0"/>
+        <w:rPr>
+          <w:lang w:val="es-ES"/>
+        </w:rPr>
+      </w:pPr>
+      <w:r>
+        <w:rPr>
+          <w:noProof/>
+        </w:rPr>
+        <w:drawing>
+          <wp:inline distT="0" distB="0" distL="0" distR="0" wp14:anchorId="730BA5DE" wp14:editId="32E4D8D7">
+            <wp:extent cx="2922908" cy="2929433"/>
+            <wp:effectExtent l="0" t="0" r="0" b="4445"/>
+            <wp:docPr id="2" name="Imagen 2"/>
+            <wp:cNvGraphicFramePr>
+              <a:graphicFrameLocks xmlns:a="http://schemas.openxmlformats.org/drawingml/2006/main" noChangeAspect="1"/>
+            </wp:cNvGraphicFramePr>
+            <a:graphic xmlns:a="http://schemas.openxmlformats.org/drawingml/2006/main">
+              <a:graphicData uri="http://schemas.openxmlformats.org/drawingml/2006/picture">
+                <pic:pic xmlns:pic="http://schemas.openxmlformats.org/drawingml/2006/picture">
+                  <pic:nvPicPr>
+                    <pic:cNvPr id="1" name=""/>
+                    <pic:cNvPicPr/>
+                  </pic:nvPicPr>
+                  <pic:blipFill>
+                    <a:blip r:embed="rId8"/>
+                    <a:stretch>
+                      <a:fillRect/>
+                    </a:stretch>
+                  </pic:blipFill>
+                  <pic:spPr>
+                    <a:xfrm>
+                      <a:off x="0" y="0"/>
+                      <a:ext cx="2993788" cy="3000471"/>
+                    </a:xfrm>
+                    <a:prstGeom prst="rect">
+                      <a:avLst/>
+                    </a:prstGeom>
+                  </pic:spPr>
+                </pic:pic>
+              </a:graphicData>
+            </a:graphic>
+          </wp:inline>
+        </w:drawing>
       </w:r>
     </w:p>
     <w:p>
@@ -4312,6 +4405,87 @@
         </w:rPr>
         <w:t xml:space="preserve">  </w:t>
       </w:r>
+    </w:p>
+    <w:p>
+      <w:pPr>
+        <w:spacing w:after="126" w:line="259" w:lineRule="auto"/>
+        <w:ind w:left="1805" w:firstLine="0"/>
+        <w:rPr>
+          <w:lang w:val="es-ES"/>
+        </w:rPr>
+      </w:pPr>
+    </w:p>
+    <w:p>
+      <w:pPr>
+        <w:spacing w:after="126" w:line="259" w:lineRule="auto"/>
+        <w:ind w:left="1805" w:firstLine="0"/>
+        <w:rPr>
+          <w:lang w:val="es-ES"/>
+        </w:rPr>
+      </w:pPr>
+    </w:p>
+    <w:p>
+      <w:pPr>
+        <w:spacing w:after="126" w:line="259" w:lineRule="auto"/>
+        <w:ind w:left="1805" w:firstLine="0"/>
+        <w:rPr>
+          <w:lang w:val="es-ES"/>
+        </w:rPr>
+      </w:pPr>
+    </w:p>
+    <w:p>
+      <w:pPr>
+        <w:spacing w:after="126" w:line="259" w:lineRule="auto"/>
+        <w:ind w:left="1805" w:firstLine="0"/>
+        <w:rPr>
+          <w:lang w:val="es-ES"/>
+        </w:rPr>
+      </w:pPr>
+    </w:p>
+    <w:p>
+      <w:pPr>
+        <w:spacing w:after="126" w:line="259" w:lineRule="auto"/>
+        <w:ind w:left="1805" w:firstLine="0"/>
+        <w:rPr>
+          <w:lang w:val="es-ES"/>
+        </w:rPr>
+      </w:pPr>
+    </w:p>
+    <w:p>
+      <w:pPr>
+        <w:spacing w:after="126" w:line="259" w:lineRule="auto"/>
+        <w:ind w:left="1805" w:firstLine="0"/>
+        <w:rPr>
+          <w:lang w:val="es-ES"/>
+        </w:rPr>
+      </w:pPr>
+    </w:p>
+    <w:p>
+      <w:pPr>
+        <w:spacing w:after="126" w:line="259" w:lineRule="auto"/>
+        <w:ind w:left="1805" w:firstLine="0"/>
+        <w:rPr>
+          <w:lang w:val="es-ES"/>
+        </w:rPr>
+      </w:pPr>
+    </w:p>
+    <w:p>
+      <w:pPr>
+        <w:spacing w:after="126" w:line="259" w:lineRule="auto"/>
+        <w:ind w:left="1805" w:firstLine="0"/>
+        <w:rPr>
+          <w:lang w:val="es-ES"/>
+        </w:rPr>
+      </w:pPr>
+    </w:p>
+    <w:p>
+      <w:pPr>
+        <w:spacing w:after="126" w:line="259" w:lineRule="auto"/>
+        <w:ind w:left="1805" w:firstLine="0"/>
+        <w:rPr>
+          <w:lang w:val="es-ES"/>
+        </w:rPr>
+      </w:pPr>
     </w:p>
     <w:p>
       <w:pPr>
@@ -4321,21 +4495,37 @@
         </w:numPr>
         <w:spacing w:after="0"/>
         <w:ind w:hanging="425"/>
-      </w:pPr>
-      <w:proofErr w:type="spellStart"/>
-      <w:r>
+        <w:rPr>
+          <w:highlight w:val="green"/>
+        </w:rPr>
+      </w:pPr>
+      <w:proofErr w:type="spellStart"/>
+      <w:r>
+        <w:rPr>
+          <w:highlight w:val="green"/>
+        </w:rPr>
+        <w:lastRenderedPageBreak/>
         <w:t>Agregando</w:t>
       </w:r>
       <w:proofErr w:type="spellEnd"/>
       <w:r>
+        <w:rPr>
+          <w:highlight w:val="green"/>
+        </w:rPr>
         <w:t xml:space="preserve"> un </w:t>
       </w:r>
       <w:proofErr w:type="spellStart"/>
       <w:r>
+        <w:rPr>
+          <w:highlight w:val="green"/>
+        </w:rPr>
         <w:t>Archivo</w:t>
       </w:r>
       <w:proofErr w:type="spellEnd"/>
       <w:r>
+        <w:rPr>
+          <w:highlight w:val="green"/>
+        </w:rPr>
         <w:t xml:space="preserve">  </w:t>
       </w:r>
     </w:p>
@@ -4347,6 +4537,104 @@
       <w:r>
         <w:t xml:space="preserve">  </w:t>
       </w:r>
+      <w:r>
+        <w:rPr>
+          <w:noProof/>
+        </w:rPr>
+        <w:drawing>
+          <wp:inline distT="0" distB="0" distL="0" distR="0" wp14:anchorId="281B5EFD" wp14:editId="5915649B">
+            <wp:extent cx="4596825" cy="1680804"/>
+            <wp:effectExtent l="0" t="0" r="0" b="0"/>
+            <wp:docPr id="3" name="Imagen 3"/>
+            <wp:cNvGraphicFramePr>
+              <a:graphicFrameLocks xmlns:a="http://schemas.openxmlformats.org/drawingml/2006/main" noChangeAspect="1"/>
+            </wp:cNvGraphicFramePr>
+            <a:graphic xmlns:a="http://schemas.openxmlformats.org/drawingml/2006/main">
+              <a:graphicData uri="http://schemas.openxmlformats.org/drawingml/2006/picture">
+                <pic:pic xmlns:pic="http://schemas.openxmlformats.org/drawingml/2006/picture">
+                  <pic:nvPicPr>
+                    <pic:cNvPr id="1" name=""/>
+                    <pic:cNvPicPr/>
+                  </pic:nvPicPr>
+                  <pic:blipFill>
+                    <a:blip r:embed="rId9"/>
+                    <a:stretch>
+                      <a:fillRect/>
+                    </a:stretch>
+                  </pic:blipFill>
+                  <pic:spPr>
+                    <a:xfrm>
+                      <a:off x="0" y="0"/>
+                      <a:ext cx="4688794" cy="1714432"/>
+                    </a:xfrm>
+                    <a:prstGeom prst="rect">
+                      <a:avLst/>
+                    </a:prstGeom>
+                  </pic:spPr>
+                </pic:pic>
+              </a:graphicData>
+            </a:graphic>
+          </wp:inline>
+        </w:drawing>
+      </w:r>
+    </w:p>
+    <w:p>
+      <w:pPr>
+        <w:spacing w:after="99" w:line="259" w:lineRule="auto"/>
+        <w:ind w:left="725" w:firstLine="0"/>
+        <w:rPr>
+          <w:lang w:val="es-ES"/>
+        </w:rPr>
+      </w:pPr>
+      <w:r>
+        <w:rPr>
+          <w:lang w:val="es-ES"/>
+        </w:rPr>
+        <w:t xml:space="preserve">Antes de hacer las </w:t>
+      </w:r>
+      <w:proofErr w:type="spellStart"/>
+      <w:r>
+        <w:rPr>
+          <w:lang w:val="es-ES"/>
+        </w:rPr>
+        <w:t>s</w:t>
+      </w:r>
+      <w:r>
+        <w:rPr>
+          <w:lang w:val="es-ES"/>
+        </w:rPr>
+        <w:t>ig</w:t>
+      </w:r>
+      <w:proofErr w:type="spellEnd"/>
+      <w:r>
+        <w:rPr>
+          <w:lang w:val="es-ES"/>
+        </w:rPr>
+        <w:t xml:space="preserve"> consignas me traigo con </w:t>
+      </w:r>
+      <w:proofErr w:type="spellStart"/>
+      <w:r>
+        <w:rPr>
+          <w:lang w:val="es-ES"/>
+        </w:rPr>
+        <w:t>git</w:t>
+      </w:r>
+      <w:proofErr w:type="spellEnd"/>
+      <w:r>
+        <w:rPr>
+          <w:lang w:val="es-ES"/>
+        </w:rPr>
+        <w:t xml:space="preserve"> clone el repositorio remoto a mi área local donde voy hacer los cambios o agregar cosas y luego volverlo a subir</w:t>
+      </w:r>
+    </w:p>
+    <w:p>
+      <w:pPr>
+        <w:spacing w:after="99" w:line="259" w:lineRule="auto"/>
+        <w:ind w:left="725" w:firstLine="0"/>
+        <w:rPr>
+          <w:lang w:val="es-ES"/>
+        </w:rPr>
+      </w:pPr>
     </w:p>
     <w:p>
       <w:pPr>
@@ -4364,7 +4652,62 @@
         <w:rPr>
           <w:lang w:val="es-ES"/>
         </w:rPr>
-        <w:t xml:space="preserve">Crea un archivo simple, por ejemplo, "mi-archivo.txt".  </w:t>
+        <w:t xml:space="preserve">Crea un archivo simple, </w:t>
+      </w:r>
+      <w:r>
+        <w:rPr>
+          <w:lang w:val="es-ES"/>
+        </w:rPr>
+        <w:t xml:space="preserve">por ejemplo, "mi-archivo.txt". </w:t>
+      </w:r>
+    </w:p>
+    <w:p>
+      <w:pPr>
+        <w:spacing w:after="0"/>
+        <w:ind w:left="1781" w:firstLine="0"/>
+        <w:rPr>
+          <w:lang w:val="es-ES"/>
+        </w:rPr>
+      </w:pPr>
+      <w:r>
+        <w:rPr>
+          <w:noProof/>
+        </w:rPr>
+        <w:drawing>
+          <wp:inline distT="0" distB="0" distL="0" distR="0" wp14:anchorId="5C8CEA3E" wp14:editId="098999EB">
+            <wp:extent cx="1263246" cy="574203"/>
+            <wp:effectExtent l="0" t="0" r="0" b="0"/>
+            <wp:docPr id="4" name="Imagen 4"/>
+            <wp:cNvGraphicFramePr>
+              <a:graphicFrameLocks xmlns:a="http://schemas.openxmlformats.org/drawingml/2006/main" noChangeAspect="1"/>
+            </wp:cNvGraphicFramePr>
+            <a:graphic xmlns:a="http://schemas.openxmlformats.org/drawingml/2006/main">
+              <a:graphicData uri="http://schemas.openxmlformats.org/drawingml/2006/picture">
+                <pic:pic xmlns:pic="http://schemas.openxmlformats.org/drawingml/2006/picture">
+                  <pic:nvPicPr>
+                    <pic:cNvPr id="1" name=""/>
+                    <pic:cNvPicPr/>
+                  </pic:nvPicPr>
+                  <pic:blipFill>
+                    <a:blip r:embed="rId10"/>
+                    <a:stretch>
+                      <a:fillRect/>
+                    </a:stretch>
+                  </pic:blipFill>
+                  <pic:spPr>
+                    <a:xfrm>
+                      <a:off x="0" y="0"/>
+                      <a:ext cx="1296810" cy="589459"/>
+                    </a:xfrm>
+                    <a:prstGeom prst="rect">
+                      <a:avLst/>
+                    </a:prstGeom>
+                  </pic:spPr>
+                </pic:pic>
+              </a:graphicData>
+            </a:graphic>
+          </wp:inline>
+        </w:drawing>
       </w:r>
     </w:p>
     <w:p>
@@ -4522,13 +4865,62 @@
         <w:rPr>
           <w:lang w:val="es-ES"/>
         </w:rPr>
-        <w:t xml:space="preserve"> (o el nombre de la rama correspondiente).  </w:t>
-      </w:r>
-      <w:r>
-        <w:rPr>
-          <w:lang w:val="es-ES"/>
-        </w:rPr>
-        <w:t xml:space="preserve">  </w:t>
+        <w:t xml:space="preserve"> (o el nombr</w:t>
+      </w:r>
+      <w:r>
+        <w:rPr>
+          <w:lang w:val="es-ES"/>
+        </w:rPr>
+        <w:t xml:space="preserve">e de la rama correspondiente). </w:t>
+      </w:r>
+    </w:p>
+    <w:p>
+      <w:pPr>
+        <w:spacing w:after="6"/>
+        <w:ind w:left="1781" w:firstLine="0"/>
+        <w:rPr>
+          <w:lang w:val="es-ES"/>
+        </w:rPr>
+      </w:pPr>
+      <w:r>
+        <w:rPr>
+          <w:noProof/>
+        </w:rPr>
+        <w:drawing>
+          <wp:inline distT="0" distB="0" distL="0" distR="0" wp14:anchorId="4E6F7AB8" wp14:editId="64CE4D6C">
+            <wp:extent cx="3882247" cy="2792061"/>
+            <wp:effectExtent l="0" t="0" r="4445" b="8890"/>
+            <wp:docPr id="5" name="Imagen 5"/>
+            <wp:cNvGraphicFramePr>
+              <a:graphicFrameLocks xmlns:a="http://schemas.openxmlformats.org/drawingml/2006/main" noChangeAspect="1"/>
+            </wp:cNvGraphicFramePr>
+            <a:graphic xmlns:a="http://schemas.openxmlformats.org/drawingml/2006/main">
+              <a:graphicData uri="http://schemas.openxmlformats.org/drawingml/2006/picture">
+                <pic:pic xmlns:pic="http://schemas.openxmlformats.org/drawingml/2006/picture">
+                  <pic:nvPicPr>
+                    <pic:cNvPr id="1" name=""/>
+                    <pic:cNvPicPr/>
+                  </pic:nvPicPr>
+                  <pic:blipFill>
+                    <a:blip r:embed="rId11"/>
+                    <a:stretch>
+                      <a:fillRect/>
+                    </a:stretch>
+                  </pic:blipFill>
+                  <pic:spPr>
+                    <a:xfrm>
+                      <a:off x="0" y="0"/>
+                      <a:ext cx="3909625" cy="2811751"/>
+                    </a:xfrm>
+                    <a:prstGeom prst="rect">
+                      <a:avLst/>
+                    </a:prstGeom>
+                  </pic:spPr>
+                </pic:pic>
+              </a:graphicData>
+            </a:graphic>
+          </wp:inline>
+        </w:drawing>
       </w:r>
     </w:p>
     <w:p>
@@ -4548,18 +4940,30 @@
     </w:p>
     <w:p>
       <w:pPr>
+        <w:spacing w:after="52" w:line="259" w:lineRule="auto"/>
+        <w:ind w:left="5" w:firstLine="0"/>
+        <w:rPr>
+          <w:lang w:val="es-ES"/>
+        </w:rPr>
+      </w:pPr>
+    </w:p>
+    <w:p>
+      <w:pPr>
+        <w:spacing w:after="52" w:line="259" w:lineRule="auto"/>
+        <w:ind w:left="5" w:firstLine="0"/>
+        <w:rPr>
+          <w:lang w:val="es-ES"/>
+        </w:rPr>
+      </w:pPr>
+    </w:p>
+    <w:p>
+      <w:pPr>
         <w:spacing w:after="0" w:line="259" w:lineRule="auto"/>
-        <w:ind w:left="5" w:firstLine="0"/>
-        <w:rPr>
-          <w:lang w:val="es-ES"/>
-        </w:rPr>
-      </w:pPr>
-      <w:r>
-        <w:rPr>
-          <w:lang w:val="es-ES"/>
-        </w:rPr>
-        <w:t xml:space="preserve"> </w:t>
-      </w:r>
+        <w:ind w:left="0" w:firstLine="0"/>
+        <w:rPr>
+          <w:lang w:val="es-ES"/>
+        </w:rPr>
+      </w:pPr>
     </w:p>
     <w:p>
       <w:pPr>
@@ -4628,6 +5032,7 @@
         <w:rPr>
           <w:lang w:val="es-ES"/>
         </w:rPr>
+        <w:lastRenderedPageBreak/>
         <w:t xml:space="preserve">  </w:t>
       </w:r>
     </w:p>
@@ -4662,7 +5067,6 @@
         <w:t xml:space="preserve">Crear una </w:t>
       </w:r>
       <w:proofErr w:type="spellStart"/>
-      <w:proofErr w:type="gramStart"/>
       <w:r>
         <w:rPr>
           <w:lang w:val="es-ES"/>
@@ -4674,8 +5078,17 @@
         <w:rPr>
           <w:lang w:val="es-ES"/>
         </w:rPr>
-        <w:t xml:space="preserve">  </w:t>
-      </w:r>
+        <w:t xml:space="preserve"> </w:t>
+      </w:r>
+    </w:p>
+    <w:p>
+      <w:pPr>
+        <w:spacing w:after="38" w:line="410" w:lineRule="auto"/>
+        <w:ind w:left="1431" w:right="3348"/>
+        <w:rPr>
+          <w:lang w:val="es-ES"/>
+        </w:rPr>
+      </w:pPr>
       <w:r>
         <w:rPr>
           <w:rFonts w:ascii="Courier New" w:eastAsia="Courier New" w:hAnsi="Courier New" w:cs="Courier New"/>
@@ -4684,7 +5097,6 @@
         </w:rPr>
         <w:t>o</w:t>
       </w:r>
-      <w:proofErr w:type="gramEnd"/>
       <w:r>
         <w:rPr>
           <w:rFonts w:ascii="Arial" w:eastAsia="Arial" w:hAnsi="Arial" w:cs="Arial"/>
@@ -4744,6 +5156,46 @@
           <w:lang w:val="es-ES"/>
         </w:rPr>
       </w:pPr>
+      <w:r>
+        <w:rPr>
+          <w:noProof/>
+        </w:rPr>
+        <w:drawing>
+          <wp:inline distT="0" distB="0" distL="0" distR="0" wp14:anchorId="70B52290" wp14:editId="78D5D8F3">
+            <wp:extent cx="4014386" cy="2858794"/>
+            <wp:effectExtent l="0" t="0" r="5715" b="0"/>
+            <wp:docPr id="6" name="Imagen 6"/>
+            <wp:cNvGraphicFramePr>
+              <a:graphicFrameLocks xmlns:a="http://schemas.openxmlformats.org/drawingml/2006/main" noChangeAspect="1"/>
+            </wp:cNvGraphicFramePr>
+            <a:graphic xmlns:a="http://schemas.openxmlformats.org/drawingml/2006/main">
+              <a:graphicData uri="http://schemas.openxmlformats.org/drawingml/2006/picture">
+                <pic:pic xmlns:pic="http://schemas.openxmlformats.org/drawingml/2006/picture">
+                  <pic:nvPicPr>
+                    <pic:cNvPr id="1" name=""/>
+                    <pic:cNvPicPr/>
+                  </pic:nvPicPr>
+                  <pic:blipFill>
+                    <a:blip r:embed="rId12"/>
+                    <a:stretch>
+                      <a:fillRect/>
+                    </a:stretch>
+                  </pic:blipFill>
+                  <pic:spPr>
+                    <a:xfrm>
+                      <a:off x="0" y="0"/>
+                      <a:ext cx="4029150" cy="2869308"/>
+                    </a:xfrm>
+                    <a:prstGeom prst="rect">
+                      <a:avLst/>
+                    </a:prstGeom>
+                  </pic:spPr>
+                </pic:pic>
+              </a:graphicData>
+            </a:graphic>
+          </wp:inline>
+        </w:drawing>
+      </w:r>
     </w:p>
     <w:p>
       <w:pPr>
@@ -4753,6 +5205,46 @@
           <w:lang w:val="es-ES"/>
         </w:rPr>
       </w:pPr>
+      <w:r>
+        <w:rPr>
+          <w:noProof/>
+        </w:rPr>
+        <w:drawing>
+          <wp:inline distT="0" distB="0" distL="0" distR="0" wp14:anchorId="0118FF77" wp14:editId="233C69E4">
+            <wp:extent cx="3999506" cy="2213333"/>
+            <wp:effectExtent l="0" t="0" r="1270" b="0"/>
+            <wp:docPr id="9" name="Imagen 9"/>
+            <wp:cNvGraphicFramePr>
+              <a:graphicFrameLocks xmlns:a="http://schemas.openxmlformats.org/drawingml/2006/main" noChangeAspect="1"/>
+            </wp:cNvGraphicFramePr>
+            <a:graphic xmlns:a="http://schemas.openxmlformats.org/drawingml/2006/main">
+              <a:graphicData uri="http://schemas.openxmlformats.org/drawingml/2006/picture">
+                <pic:pic xmlns:pic="http://schemas.openxmlformats.org/drawingml/2006/picture">
+                  <pic:nvPicPr>
+                    <pic:cNvPr id="1" name=""/>
+                    <pic:cNvPicPr/>
+                  </pic:nvPicPr>
+                  <pic:blipFill>
+                    <a:blip r:embed="rId13"/>
+                    <a:stretch>
+                      <a:fillRect/>
+                    </a:stretch>
+                  </pic:blipFill>
+                  <pic:spPr>
+                    <a:xfrm>
+                      <a:off x="0" y="0"/>
+                      <a:ext cx="4045901" cy="2239008"/>
+                    </a:xfrm>
+                    <a:prstGeom prst="rect">
+                      <a:avLst/>
+                    </a:prstGeom>
+                  </pic:spPr>
+                </pic:pic>
+              </a:graphicData>
+            </a:graphic>
+          </wp:inline>
+        </w:drawing>
+      </w:r>
     </w:p>
     <w:p>
       <w:pPr>
@@ -4793,7 +5285,7 @@
     <w:p>
       <w:pPr>
         <w:spacing w:after="38" w:line="410" w:lineRule="auto"/>
-        <w:ind w:left="1431" w:right="3348"/>
+        <w:ind w:left="0" w:right="3348" w:firstLine="0"/>
         <w:rPr>
           <w:lang w:val="es-ES"/>
         </w:rPr>
@@ -4802,44 +5294,11 @@
     <w:p>
       <w:pPr>
         <w:spacing w:after="38" w:line="410" w:lineRule="auto"/>
-        <w:ind w:left="1431" w:right="3348"/>
-        <w:rPr>
-          <w:lang w:val="es-ES"/>
-        </w:rPr>
-      </w:pPr>
-    </w:p>
-    <w:p>
-      <w:pPr>
-        <w:spacing w:after="38" w:line="410" w:lineRule="auto"/>
-        <w:ind w:left="1431" w:right="3348"/>
-        <w:rPr>
-          <w:lang w:val="es-ES"/>
-        </w:rPr>
-      </w:pPr>
-    </w:p>
-    <w:p>
-      <w:pPr>
-        <w:spacing w:after="38" w:line="410" w:lineRule="auto"/>
-        <w:ind w:left="1431" w:right="3348"/>
-        <w:rPr>
-          <w:lang w:val="es-ES"/>
-        </w:rPr>
-      </w:pPr>
-    </w:p>
-    <w:p>
-      <w:pPr>
-        <w:spacing w:after="38" w:line="410" w:lineRule="auto"/>
-        <w:ind w:left="1431" w:right="3348"/>
-        <w:rPr>
-          <w:lang w:val="es-ES"/>
-        </w:rPr>
-      </w:pPr>
-      <w:r>
-        <w:rPr>
-          <w:lang w:val="es-ES"/>
-        </w:rPr>
-        <w:t xml:space="preserve">  </w:t>
-      </w:r>
+        <w:ind w:left="0" w:right="3348" w:firstLine="0"/>
+        <w:rPr>
+          <w:lang w:val="es-ES"/>
+        </w:rPr>
+      </w:pPr>
     </w:p>
     <w:p>
       <w:pPr>
@@ -4851,6 +5310,7 @@
       <w:r>
         <w:rPr>
           <w:sz w:val="20"/>
+          <w:highlight w:val="green"/>
           <w:lang w:val="es-ES"/>
         </w:rPr>
         <w:lastRenderedPageBreak/>
@@ -4860,12 +5320,14 @@
         <w:rPr>
           <w:rFonts w:ascii="Arial" w:eastAsia="Arial" w:hAnsi="Arial" w:cs="Arial"/>
           <w:sz w:val="20"/>
+          <w:highlight w:val="green"/>
           <w:lang w:val="es-ES"/>
         </w:rPr>
         <w:t xml:space="preserve"> </w:t>
       </w:r>
       <w:r>
         <w:rPr>
+          <w:highlight w:val="green"/>
           <w:lang w:val="es-ES"/>
         </w:rPr>
         <w:t xml:space="preserve">Realizar la </w:t>
@@ -4873,6 +5335,7 @@
       <w:proofErr w:type="gramStart"/>
       <w:r>
         <w:rPr>
+          <w:highlight w:val="green"/>
           <w:lang w:val="es-ES"/>
         </w:rPr>
         <w:t>siguiente  actividad</w:t>
@@ -4880,9 +5343,16 @@
       <w:proofErr w:type="gramEnd"/>
       <w:r>
         <w:rPr>
-          <w:lang w:val="es-ES"/>
-        </w:rPr>
-        <w:t xml:space="preserve">: </w:t>
+          <w:highlight w:val="green"/>
+          <w:lang w:val="es-ES"/>
+        </w:rPr>
+        <w:t>:</w:t>
+      </w:r>
+      <w:r>
+        <w:rPr>
+          <w:lang w:val="es-ES"/>
+        </w:rPr>
+        <w:t xml:space="preserve"> </w:t>
       </w:r>
     </w:p>
     <w:p>
@@ -5008,13 +5478,8 @@
         <w:spacing w:after="16"/>
         <w:ind w:hanging="360"/>
       </w:pPr>
-      <w:proofErr w:type="spellStart"/>
-      <w:r>
-        <w:t>Opcionalmente</w:t>
-      </w:r>
-      <w:proofErr w:type="spellEnd"/>
-      <w:r>
-        <w:t xml:space="preserve">, </w:t>
+      <w:r>
+        <w:t xml:space="preserve">Opcionalmente, </w:t>
       </w:r>
       <w:proofErr w:type="spellStart"/>
       <w:r>
@@ -5103,6 +5568,52 @@
     </w:p>
     <w:p>
       <w:pPr>
+        <w:spacing w:after="160"/>
+        <w:ind w:left="1430" w:firstLine="0"/>
+      </w:pPr>
+      <w:r>
+        <w:rPr>
+          <w:noProof/>
+        </w:rPr>
+        <w:drawing>
+          <wp:inline distT="0" distB="0" distL="0" distR="0" wp14:anchorId="22C1C532" wp14:editId="22BF43C9">
+            <wp:extent cx="2359168" cy="2584525"/>
+            <wp:effectExtent l="0" t="0" r="3175" b="6350"/>
+            <wp:docPr id="11" name="Imagen 11"/>
+            <wp:cNvGraphicFramePr>
+              <a:graphicFrameLocks xmlns:a="http://schemas.openxmlformats.org/drawingml/2006/main" noChangeAspect="1"/>
+            </wp:cNvGraphicFramePr>
+            <a:graphic xmlns:a="http://schemas.openxmlformats.org/drawingml/2006/main">
+              <a:graphicData uri="http://schemas.openxmlformats.org/drawingml/2006/picture">
+                <pic:pic xmlns:pic="http://schemas.openxmlformats.org/drawingml/2006/picture">
+                  <pic:nvPicPr>
+                    <pic:cNvPr id="1" name=""/>
+                    <pic:cNvPicPr/>
+                  </pic:nvPicPr>
+                  <pic:blipFill>
+                    <a:blip r:embed="rId14"/>
+                    <a:stretch>
+                      <a:fillRect/>
+                    </a:stretch>
+                  </pic:blipFill>
+                  <pic:spPr>
+                    <a:xfrm>
+                      <a:off x="0" y="0"/>
+                      <a:ext cx="2381812" cy="2609332"/>
+                    </a:xfrm>
+                    <a:prstGeom prst="rect">
+                      <a:avLst/>
+                    </a:prstGeom>
+                  </pic:spPr>
+                </pic:pic>
+              </a:graphicData>
+            </a:graphic>
+          </wp:inline>
+        </w:drawing>
+      </w:r>
+    </w:p>
+    <w:p>
+      <w:pPr>
         <w:spacing w:after="246"/>
         <w:ind w:left="705"/>
         <w:rPr>
@@ -5239,6 +5750,55 @@
     </w:p>
     <w:p>
       <w:pPr>
+        <w:spacing w:after="14" w:line="430" w:lineRule="auto"/>
+        <w:ind w:left="1430" w:firstLine="0"/>
+        <w:rPr>
+          <w:lang w:val="es-ES"/>
+        </w:rPr>
+      </w:pPr>
+      <w:r>
+        <w:rPr>
+          <w:noProof/>
+        </w:rPr>
+        <w:drawing>
+          <wp:inline distT="0" distB="0" distL="0" distR="0" wp14:anchorId="284CEE74" wp14:editId="17E3AB7A">
+            <wp:extent cx="3110556" cy="1504294"/>
+            <wp:effectExtent l="0" t="0" r="0" b="1270"/>
+            <wp:docPr id="12" name="Imagen 12"/>
+            <wp:cNvGraphicFramePr>
+              <a:graphicFrameLocks xmlns:a="http://schemas.openxmlformats.org/drawingml/2006/main" noChangeAspect="1"/>
+            </wp:cNvGraphicFramePr>
+            <a:graphic xmlns:a="http://schemas.openxmlformats.org/drawingml/2006/main">
+              <a:graphicData uri="http://schemas.openxmlformats.org/drawingml/2006/picture">
+                <pic:pic xmlns:pic="http://schemas.openxmlformats.org/drawingml/2006/picture">
+                  <pic:nvPicPr>
+                    <pic:cNvPr id="1" name=""/>
+                    <pic:cNvPicPr/>
+                  </pic:nvPicPr>
+                  <pic:blipFill>
+                    <a:blip r:embed="rId15"/>
+                    <a:stretch>
+                      <a:fillRect/>
+                    </a:stretch>
+                  </pic:blipFill>
+                  <pic:spPr>
+                    <a:xfrm>
+                      <a:off x="0" y="0"/>
+                      <a:ext cx="3125467" cy="1511505"/>
+                    </a:xfrm>
+                    <a:prstGeom prst="rect">
+                      <a:avLst/>
+                    </a:prstGeom>
+                  </pic:spPr>
+                </pic:pic>
+              </a:graphicData>
+            </a:graphic>
+          </wp:inline>
+        </w:drawing>
+      </w:r>
+    </w:p>
+    <w:p>
+      <w:pPr>
         <w:spacing w:after="246"/>
         <w:ind w:left="705"/>
         <w:rPr>
@@ -5249,6 +5809,7 @@
         <w:rPr>
           <w:lang w:val="es-ES"/>
         </w:rPr>
+        <w:lastRenderedPageBreak/>
         <w:t xml:space="preserve">Paso 3: Crear una nueva rama y editar un archivo </w:t>
       </w:r>
     </w:p>
@@ -5370,9 +5931,12 @@
         <w:spacing w:after="8" w:line="435" w:lineRule="auto"/>
         <w:ind w:hanging="360"/>
       </w:pPr>
-      <w:proofErr w:type="spellStart"/>
-      <w:r>
-        <w:t>Guarda</w:t>
+      <w:r>
+        <w:t xml:space="preserve">Guarda </w:t>
+      </w:r>
+      <w:proofErr w:type="spellStart"/>
+      <w:r>
+        <w:t>los</w:t>
       </w:r>
       <w:proofErr w:type="spellEnd"/>
       <w:r>
@@ -5380,30 +5944,39 @@
       </w:r>
       <w:proofErr w:type="spellStart"/>
       <w:r>
-        <w:t>los</w:t>
-      </w:r>
-      <w:proofErr w:type="spellEnd"/>
+        <w:t>cambios</w:t>
+      </w:r>
+      <w:proofErr w:type="spellEnd"/>
+      <w:r>
+        <w:t xml:space="preserve"> y </w:t>
+      </w:r>
+      <w:proofErr w:type="spellStart"/>
+      <w:r>
+        <w:t>haz</w:t>
+      </w:r>
+      <w:proofErr w:type="spellEnd"/>
+      <w:r>
+        <w:t xml:space="preserve"> un commit: </w:t>
+      </w:r>
+      <w:proofErr w:type="spellStart"/>
+      <w:r>
+        <w:rPr>
+          <w:shd w:val="clear" w:color="auto" w:fill="FFFF00"/>
+        </w:rPr>
+        <w:t>git</w:t>
+      </w:r>
+      <w:proofErr w:type="spellEnd"/>
+      <w:r>
+        <w:rPr>
+          <w:shd w:val="clear" w:color="auto" w:fill="FFFF00"/>
+        </w:rPr>
+        <w:t xml:space="preserve"> add README.md</w:t>
+      </w:r>
       <w:r>
         <w:t xml:space="preserve"> </w:t>
       </w:r>
       <w:proofErr w:type="spellStart"/>
       <w:r>
-        <w:t>cambios</w:t>
-      </w:r>
-      <w:proofErr w:type="spellEnd"/>
-      <w:r>
-        <w:t xml:space="preserve"> y </w:t>
-      </w:r>
-      <w:proofErr w:type="spellStart"/>
-      <w:r>
-        <w:t>haz</w:t>
-      </w:r>
-      <w:proofErr w:type="spellEnd"/>
-      <w:r>
-        <w:t xml:space="preserve"> un commit: </w:t>
-      </w:r>
-      <w:proofErr w:type="spellStart"/>
-      <w:r>
         <w:rPr>
           <w:shd w:val="clear" w:color="auto" w:fill="FFFF00"/>
         </w:rPr>
@@ -5414,27 +5987,53 @@
         <w:rPr>
           <w:shd w:val="clear" w:color="auto" w:fill="FFFF00"/>
         </w:rPr>
-        <w:t xml:space="preserve"> add README.md</w:t>
-      </w:r>
-      <w:r>
-        <w:t xml:space="preserve"> </w:t>
-      </w:r>
-      <w:proofErr w:type="spellStart"/>
-      <w:r>
-        <w:rPr>
-          <w:shd w:val="clear" w:color="auto" w:fill="FFFF00"/>
-        </w:rPr>
-        <w:t>git</w:t>
-      </w:r>
-      <w:proofErr w:type="spellEnd"/>
-      <w:r>
-        <w:rPr>
-          <w:shd w:val="clear" w:color="auto" w:fill="FFFF00"/>
-        </w:rPr>
         <w:t xml:space="preserve"> commit -m "Added a line in feature-branch"</w:t>
       </w:r>
-      <w:r>
-        <w:t xml:space="preserve"> </w:t>
+    </w:p>
+    <w:p>
+      <w:pPr>
+        <w:spacing w:after="8" w:line="435" w:lineRule="auto"/>
+        <w:ind w:left="1430" w:firstLine="0"/>
+      </w:pPr>
+      <w:r>
+        <w:rPr>
+          <w:noProof/>
+        </w:rPr>
+        <w:drawing>
+          <wp:inline distT="0" distB="0" distL="0" distR="0" wp14:anchorId="2955CBAC" wp14:editId="59E1F377">
+            <wp:extent cx="2594750" cy="1694164"/>
+            <wp:effectExtent l="0" t="0" r="0" b="1905"/>
+            <wp:docPr id="14" name="Imagen 14"/>
+            <wp:cNvGraphicFramePr>
+              <a:graphicFrameLocks xmlns:a="http://schemas.openxmlformats.org/drawingml/2006/main" noChangeAspect="1"/>
+            </wp:cNvGraphicFramePr>
+            <a:graphic xmlns:a="http://schemas.openxmlformats.org/drawingml/2006/main">
+              <a:graphicData uri="http://schemas.openxmlformats.org/drawingml/2006/picture">
+                <pic:pic xmlns:pic="http://schemas.openxmlformats.org/drawingml/2006/picture">
+                  <pic:nvPicPr>
+                    <pic:cNvPr id="1" name=""/>
+                    <pic:cNvPicPr/>
+                  </pic:nvPicPr>
+                  <pic:blipFill>
+                    <a:blip r:embed="rId16"/>
+                    <a:stretch>
+                      <a:fillRect/>
+                    </a:stretch>
+                  </pic:blipFill>
+                  <pic:spPr>
+                    <a:xfrm>
+                      <a:off x="0" y="0"/>
+                      <a:ext cx="2615897" cy="1707971"/>
+                    </a:xfrm>
+                    <a:prstGeom prst="rect">
+                      <a:avLst/>
+                    </a:prstGeom>
+                  </pic:spPr>
+                </pic:pic>
+              </a:graphicData>
+            </a:graphic>
+          </wp:inline>
+        </w:drawing>
       </w:r>
     </w:p>
     <w:p>
@@ -5570,10 +6169,12 @@
         <w:spacing w:after="8" w:line="436" w:lineRule="auto"/>
         <w:ind w:hanging="360"/>
       </w:pPr>
-      <w:proofErr w:type="spellStart"/>
-      <w:r>
-        <w:lastRenderedPageBreak/>
-        <w:t>Guarda</w:t>
+      <w:r>
+        <w:t xml:space="preserve">Guarda </w:t>
+      </w:r>
+      <w:proofErr w:type="spellStart"/>
+      <w:r>
+        <w:t>los</w:t>
       </w:r>
       <w:proofErr w:type="spellEnd"/>
       <w:r>
@@ -5581,30 +6182,39 @@
       </w:r>
       <w:proofErr w:type="spellStart"/>
       <w:r>
-        <w:t>los</w:t>
-      </w:r>
-      <w:proofErr w:type="spellEnd"/>
+        <w:t>cambios</w:t>
+      </w:r>
+      <w:proofErr w:type="spellEnd"/>
+      <w:r>
+        <w:t xml:space="preserve"> y </w:t>
+      </w:r>
+      <w:proofErr w:type="spellStart"/>
+      <w:r>
+        <w:t>haz</w:t>
+      </w:r>
+      <w:proofErr w:type="spellEnd"/>
+      <w:r>
+        <w:t xml:space="preserve"> un commit: </w:t>
+      </w:r>
+      <w:proofErr w:type="spellStart"/>
+      <w:r>
+        <w:rPr>
+          <w:shd w:val="clear" w:color="auto" w:fill="FFFF00"/>
+        </w:rPr>
+        <w:t>git</w:t>
+      </w:r>
+      <w:proofErr w:type="spellEnd"/>
+      <w:r>
+        <w:rPr>
+          <w:shd w:val="clear" w:color="auto" w:fill="FFFF00"/>
+        </w:rPr>
+        <w:t xml:space="preserve"> add README.md</w:t>
+      </w:r>
       <w:r>
         <w:t xml:space="preserve"> </w:t>
       </w:r>
       <w:proofErr w:type="spellStart"/>
       <w:r>
-        <w:t>cambios</w:t>
-      </w:r>
-      <w:proofErr w:type="spellEnd"/>
-      <w:r>
-        <w:t xml:space="preserve"> y </w:t>
-      </w:r>
-      <w:proofErr w:type="spellStart"/>
-      <w:r>
-        <w:t>haz</w:t>
-      </w:r>
-      <w:proofErr w:type="spellEnd"/>
-      <w:r>
-        <w:t xml:space="preserve"> un commit: </w:t>
-      </w:r>
-      <w:proofErr w:type="spellStart"/>
-      <w:r>
         <w:rPr>
           <w:shd w:val="clear" w:color="auto" w:fill="FFFF00"/>
         </w:rPr>
@@ -5615,27 +6225,56 @@
         <w:rPr>
           <w:shd w:val="clear" w:color="auto" w:fill="FFFF00"/>
         </w:rPr>
-        <w:t xml:space="preserve"> add README.md</w:t>
+        <w:t xml:space="preserve"> commit -m "Added a line in main branch"</w:t>
       </w:r>
       <w:r>
         <w:t xml:space="preserve"> </w:t>
       </w:r>
-      <w:proofErr w:type="spellStart"/>
-      <w:r>
-        <w:rPr>
-          <w:shd w:val="clear" w:color="auto" w:fill="FFFF00"/>
-        </w:rPr>
-        <w:t>git</w:t>
-      </w:r>
-      <w:proofErr w:type="spellEnd"/>
-      <w:r>
-        <w:rPr>
-          <w:shd w:val="clear" w:color="auto" w:fill="FFFF00"/>
-        </w:rPr>
-        <w:t xml:space="preserve"> commit -m "Added a line in main branch"</w:t>
-      </w:r>
-      <w:r>
-        <w:t xml:space="preserve"> </w:t>
+    </w:p>
+    <w:p>
+      <w:pPr>
+        <w:spacing w:after="8" w:line="436" w:lineRule="auto"/>
+        <w:ind w:left="1430" w:firstLine="0"/>
+      </w:pPr>
+      <w:r>
+        <w:rPr>
+          <w:noProof/>
+        </w:rPr>
+        <w:drawing>
+          <wp:inline distT="0" distB="0" distL="0" distR="0" wp14:anchorId="0F253CC3" wp14:editId="45E8F8BD">
+            <wp:extent cx="2662561" cy="1733433"/>
+            <wp:effectExtent l="0" t="0" r="4445" b="635"/>
+            <wp:docPr id="13" name="Imagen 13"/>
+            <wp:cNvGraphicFramePr>
+              <a:graphicFrameLocks xmlns:a="http://schemas.openxmlformats.org/drawingml/2006/main" noChangeAspect="1"/>
+            </wp:cNvGraphicFramePr>
+            <a:graphic xmlns:a="http://schemas.openxmlformats.org/drawingml/2006/main">
+              <a:graphicData uri="http://schemas.openxmlformats.org/drawingml/2006/picture">
+                <pic:pic xmlns:pic="http://schemas.openxmlformats.org/drawingml/2006/picture">
+                  <pic:nvPicPr>
+                    <pic:cNvPr id="1" name=""/>
+                    <pic:cNvPicPr/>
+                  </pic:nvPicPr>
+                  <pic:blipFill>
+                    <a:blip r:embed="rId17"/>
+                    <a:stretch>
+                      <a:fillRect/>
+                    </a:stretch>
+                  </pic:blipFill>
+                  <pic:spPr>
+                    <a:xfrm>
+                      <a:off x="0" y="0"/>
+                      <a:ext cx="2716715" cy="1768690"/>
+                    </a:xfrm>
+                    <a:prstGeom prst="rect">
+                      <a:avLst/>
+                    </a:prstGeom>
+                  </pic:spPr>
+                </pic:pic>
+              </a:graphicData>
+            </a:graphic>
+          </wp:inline>
+        </w:drawing>
       </w:r>
     </w:p>
     <w:p>
@@ -5650,6 +6289,7 @@
         <w:rPr>
           <w:lang w:val="es-ES"/>
         </w:rPr>
+        <w:lastRenderedPageBreak/>
         <w:t xml:space="preserve">Paso 5: Hacer un </w:t>
       </w:r>
       <w:proofErr w:type="spellStart"/>
@@ -5763,6 +6403,96 @@
     </w:p>
     <w:p>
       <w:pPr>
+        <w:ind w:left="1430" w:firstLine="0"/>
+        <w:rPr>
+          <w:lang w:val="es-ES"/>
+        </w:rPr>
+      </w:pPr>
+      <w:r>
+        <w:rPr>
+          <w:noProof/>
+        </w:rPr>
+        <w:drawing>
+          <wp:inline distT="0" distB="0" distL="0" distR="0" wp14:anchorId="1FA54D9F" wp14:editId="78A430F4">
+            <wp:extent cx="2589844" cy="2106930"/>
+            <wp:effectExtent l="0" t="0" r="1270" b="7620"/>
+            <wp:docPr id="15" name="Imagen 15"/>
+            <wp:cNvGraphicFramePr>
+              <a:graphicFrameLocks xmlns:a="http://schemas.openxmlformats.org/drawingml/2006/main" noChangeAspect="1"/>
+            </wp:cNvGraphicFramePr>
+            <a:graphic xmlns:a="http://schemas.openxmlformats.org/drawingml/2006/main">
+              <a:graphicData uri="http://schemas.openxmlformats.org/drawingml/2006/picture">
+                <pic:pic xmlns:pic="http://schemas.openxmlformats.org/drawingml/2006/picture">
+                  <pic:nvPicPr>
+                    <pic:cNvPr id="1" name=""/>
+                    <pic:cNvPicPr/>
+                  </pic:nvPicPr>
+                  <pic:blipFill>
+                    <a:blip r:embed="rId18"/>
+                    <a:stretch>
+                      <a:fillRect/>
+                    </a:stretch>
+                  </pic:blipFill>
+                  <pic:spPr>
+                    <a:xfrm>
+                      <a:off x="0" y="0"/>
+                      <a:ext cx="2589844" cy="2106930"/>
+                    </a:xfrm>
+                    <a:prstGeom prst="rect">
+                      <a:avLst/>
+                    </a:prstGeom>
+                  </pic:spPr>
+                </pic:pic>
+              </a:graphicData>
+            </a:graphic>
+          </wp:inline>
+        </w:drawing>
+      </w:r>
+    </w:p>
+    <w:p>
+      <w:pPr>
+        <w:spacing w:after="246"/>
+        <w:ind w:left="705"/>
+      </w:pPr>
+    </w:p>
+    <w:p>
+      <w:pPr>
+        <w:spacing w:after="246"/>
+        <w:ind w:left="705"/>
+      </w:pPr>
+    </w:p>
+    <w:p>
+      <w:pPr>
+        <w:spacing w:after="246"/>
+        <w:ind w:left="705"/>
+      </w:pPr>
+    </w:p>
+    <w:p>
+      <w:pPr>
+        <w:spacing w:after="246"/>
+        <w:ind w:left="705"/>
+      </w:pPr>
+    </w:p>
+    <w:p>
+      <w:pPr>
+        <w:spacing w:after="246"/>
+        <w:ind w:left="705"/>
+      </w:pPr>
+    </w:p>
+    <w:p>
+      <w:pPr>
+        <w:spacing w:after="246"/>
+        <w:ind w:left="705"/>
+      </w:pPr>
+    </w:p>
+    <w:p>
+      <w:pPr>
+        <w:spacing w:after="246"/>
+        <w:ind w:left="705"/>
+      </w:pPr>
+    </w:p>
+    <w:p>
+      <w:pPr>
         <w:spacing w:after="246"/>
         <w:ind w:left="705"/>
       </w:pPr>
@@ -5956,6 +6686,7 @@
         <w:rPr>
           <w:lang w:val="es-ES"/>
         </w:rPr>
+        <w:lastRenderedPageBreak/>
         <w:t xml:space="preserve">Decide cómo resolver el conflicto. Puedes mantener ambos cambios, elegir uno de ellos, o fusionar los contenidos de alguna manera. </w:t>
       </w:r>
     </w:p>
@@ -6044,11 +6775,20 @@
         <w:spacing w:after="0" w:line="442" w:lineRule="auto"/>
         <w:ind w:left="705" w:right="4178"/>
       </w:pPr>
-      <w:proofErr w:type="spellStart"/>
       <w:r>
         <w:rPr>
           <w:shd w:val="clear" w:color="auto" w:fill="FFFF00"/>
         </w:rPr>
+        <w:t>git add README.md</w:t>
+      </w:r>
+      <w:r>
+        <w:t xml:space="preserve"> </w:t>
+      </w:r>
+      <w:proofErr w:type="spellStart"/>
+      <w:r>
+        <w:rPr>
+          <w:shd w:val="clear" w:color="auto" w:fill="FFFF00"/>
+        </w:rPr>
         <w:t>git</w:t>
       </w:r>
       <w:proofErr w:type="spellEnd"/>
@@ -6056,27 +6796,56 @@
         <w:rPr>
           <w:shd w:val="clear" w:color="auto" w:fill="FFFF00"/>
         </w:rPr>
-        <w:t xml:space="preserve"> add README.md</w:t>
+        <w:t xml:space="preserve"> commit -m "Resolved merge conflict"</w:t>
       </w:r>
       <w:r>
         <w:t xml:space="preserve"> </w:t>
       </w:r>
-      <w:proofErr w:type="spellStart"/>
-      <w:r>
-        <w:rPr>
-          <w:shd w:val="clear" w:color="auto" w:fill="FFFF00"/>
-        </w:rPr>
-        <w:t>git</w:t>
-      </w:r>
-      <w:proofErr w:type="spellEnd"/>
-      <w:r>
-        <w:rPr>
-          <w:shd w:val="clear" w:color="auto" w:fill="FFFF00"/>
-        </w:rPr>
-        <w:t xml:space="preserve"> commit -m "Resolved merge conflict"</w:t>
-      </w:r>
-      <w:r>
-        <w:t xml:space="preserve"> </w:t>
+    </w:p>
+    <w:p>
+      <w:pPr>
+        <w:spacing w:after="0" w:line="442" w:lineRule="auto"/>
+        <w:ind w:left="705" w:right="4178"/>
+      </w:pPr>
+      <w:r>
+        <w:rPr>
+          <w:noProof/>
+        </w:rPr>
+        <w:drawing>
+          <wp:inline distT="0" distB="0" distL="0" distR="0" wp14:anchorId="43138C94" wp14:editId="1790E87D">
+            <wp:extent cx="3932043" cy="2183390"/>
+            <wp:effectExtent l="0" t="0" r="0" b="7620"/>
+            <wp:docPr id="16" name="Imagen 16"/>
+            <wp:cNvGraphicFramePr>
+              <a:graphicFrameLocks xmlns:a="http://schemas.openxmlformats.org/drawingml/2006/main" noChangeAspect="1"/>
+            </wp:cNvGraphicFramePr>
+            <a:graphic xmlns:a="http://schemas.openxmlformats.org/drawingml/2006/main">
+              <a:graphicData uri="http://schemas.openxmlformats.org/drawingml/2006/picture">
+                <pic:pic xmlns:pic="http://schemas.openxmlformats.org/drawingml/2006/picture">
+                  <pic:nvPicPr>
+                    <pic:cNvPr id="1" name=""/>
+                    <pic:cNvPicPr/>
+                  </pic:nvPicPr>
+                  <pic:blipFill>
+                    <a:blip r:embed="rId19"/>
+                    <a:stretch>
+                      <a:fillRect/>
+                    </a:stretch>
+                  </pic:blipFill>
+                  <pic:spPr>
+                    <a:xfrm>
+                      <a:off x="0" y="0"/>
+                      <a:ext cx="3940081" cy="2187854"/>
+                    </a:xfrm>
+                    <a:prstGeom prst="rect">
+                      <a:avLst/>
+                    </a:prstGeom>
+                  </pic:spPr>
+                </pic:pic>
+              </a:graphicData>
+            </a:graphic>
+          </wp:inline>
+        </w:drawing>
       </w:r>
     </w:p>
     <w:p>
@@ -6135,7 +6904,6 @@
           <w:u w:val="single"/>
         </w:rPr>
       </w:pPr>
-      <w:bookmarkStart w:id="0" w:name="_GoBack"/>
       <w:r>
         <w:rPr>
           <w:u w:val="single"/>
@@ -6150,7 +6918,6 @@
         <w:t xml:space="preserve"> </w:t>
       </w:r>
     </w:p>
-    <w:bookmarkEnd w:id="0"/>
     <w:p>
       <w:pPr>
         <w:numPr>
@@ -6201,6 +6968,64 @@
     </w:p>
     <w:p>
       <w:pPr>
+        <w:spacing w:after="206" w:line="259" w:lineRule="auto"/>
+        <w:ind w:left="705"/>
+      </w:pPr>
+      <w:r>
+        <w:rPr>
+          <w:noProof/>
+        </w:rPr>
+        <w:drawing>
+          <wp:inline distT="0" distB="0" distL="0" distR="0" wp14:anchorId="7D6AA771" wp14:editId="19B8197B">
+            <wp:extent cx="3907342" cy="2230734"/>
+            <wp:effectExtent l="0" t="0" r="0" b="0"/>
+            <wp:docPr id="17" name="Imagen 17"/>
+            <wp:cNvGraphicFramePr>
+              <a:graphicFrameLocks xmlns:a="http://schemas.openxmlformats.org/drawingml/2006/main" noChangeAspect="1"/>
+            </wp:cNvGraphicFramePr>
+            <a:graphic xmlns:a="http://schemas.openxmlformats.org/drawingml/2006/main">
+              <a:graphicData uri="http://schemas.openxmlformats.org/drawingml/2006/picture">
+                <pic:pic xmlns:pic="http://schemas.openxmlformats.org/drawingml/2006/picture">
+                  <pic:nvPicPr>
+                    <pic:cNvPr id="1" name=""/>
+                    <pic:cNvPicPr/>
+                  </pic:nvPicPr>
+                  <pic:blipFill>
+                    <a:blip r:embed="rId20"/>
+                    <a:stretch>
+                      <a:fillRect/>
+                    </a:stretch>
+                  </pic:blipFill>
+                  <pic:spPr>
+                    <a:xfrm>
+                      <a:off x="0" y="0"/>
+                      <a:ext cx="3916570" cy="2236002"/>
+                    </a:xfrm>
+                    <a:prstGeom prst="rect">
+                      <a:avLst/>
+                    </a:prstGeom>
+                  </pic:spPr>
+                </pic:pic>
+              </a:graphicData>
+            </a:graphic>
+          </wp:inline>
+        </w:drawing>
+      </w:r>
+    </w:p>
+    <w:p>
+      <w:pPr>
+        <w:spacing w:after="246"/>
+        <w:ind w:left="705"/>
+      </w:pPr>
+    </w:p>
+    <w:p>
+      <w:pPr>
+        <w:spacing w:after="246"/>
+        <w:ind w:left="705"/>
+      </w:pPr>
+    </w:p>
+    <w:p>
+      <w:pPr>
         <w:spacing w:after="246"/>
         <w:ind w:left="705"/>
       </w:pPr>
@@ -6240,7 +7065,6 @@
         <w:rPr>
           <w:lang w:val="es-ES"/>
         </w:rPr>
-        <w:lastRenderedPageBreak/>
         <w:t xml:space="preserve">Ve a tu repositorio en GitHub y revisa el archivo README.md para confirmar que los cambios se han subido correctamente. </w:t>
       </w:r>
     </w:p>
@@ -6337,6 +7161,48 @@
         </w:rPr>
         <w:t xml:space="preserve"> </w:t>
       </w:r>
+      <w:r>
+        <w:rPr>
+          <w:noProof/>
+        </w:rPr>
+        <w:drawing>
+          <wp:inline distT="0" distB="0" distL="0" distR="0" wp14:anchorId="48882BB7" wp14:editId="33CD4157">
+            <wp:extent cx="5404485" cy="2111375"/>
+            <wp:effectExtent l="0" t="0" r="5715" b="3175"/>
+            <wp:docPr id="18" name="Imagen 18"/>
+            <wp:cNvGraphicFramePr>
+              <a:graphicFrameLocks xmlns:a="http://schemas.openxmlformats.org/drawingml/2006/main" noChangeAspect="1"/>
+            </wp:cNvGraphicFramePr>
+            <a:graphic xmlns:a="http://schemas.openxmlformats.org/drawingml/2006/main">
+              <a:graphicData uri="http://schemas.openxmlformats.org/drawingml/2006/picture">
+                <pic:pic xmlns:pic="http://schemas.openxmlformats.org/drawingml/2006/picture">
+                  <pic:nvPicPr>
+                    <pic:cNvPr id="1" name=""/>
+                    <pic:cNvPicPr/>
+                  </pic:nvPicPr>
+                  <pic:blipFill>
+                    <a:blip r:embed="rId21"/>
+                    <a:stretch>
+                      <a:fillRect/>
+                    </a:stretch>
+                  </pic:blipFill>
+                  <pic:spPr>
+                    <a:xfrm>
+                      <a:off x="0" y="0"/>
+                      <a:ext cx="5404485" cy="2111375"/>
+                    </a:xfrm>
+                    <a:prstGeom prst="rect">
+                      <a:avLst/>
+                    </a:prstGeom>
+                  </pic:spPr>
+                </pic:pic>
+              </a:graphicData>
+            </a:graphic>
+          </wp:inline>
+        </w:drawing>
+      </w:r>
+      <w:bookmarkStart w:id="0" w:name="_GoBack"/>
+      <w:bookmarkEnd w:id="0"/>
     </w:p>
     <w:p>
       <w:pPr>
@@ -6426,16 +7292,17 @@
         <w:rPr>
           <w:lang w:val="es-ES"/>
         </w:rPr>
+        <w:lastRenderedPageBreak/>
         <w:t xml:space="preserve"> </w:t>
       </w:r>
     </w:p>
     <w:sectPr>
-      <w:headerReference w:type="even" r:id="rId7"/>
-      <w:headerReference w:type="default" r:id="rId8"/>
-      <w:footerReference w:type="even" r:id="rId9"/>
-      <w:footerReference w:type="default" r:id="rId10"/>
-      <w:headerReference w:type="first" r:id="rId11"/>
-      <w:footerReference w:type="first" r:id="rId12"/>
+      <w:headerReference w:type="even" r:id="rId22"/>
+      <w:headerReference w:type="default" r:id="rId23"/>
+      <w:footerReference w:type="even" r:id="rId24"/>
+      <w:footerReference w:type="default" r:id="rId25"/>
+      <w:headerReference w:type="first" r:id="rId26"/>
+      <w:footerReference w:type="first" r:id="rId27"/>
       <w:pgSz w:w="11906" w:h="16838"/>
       <w:pgMar w:top="1832" w:right="1698" w:bottom="1504" w:left="1697" w:header="105" w:footer="158" w:gutter="0"/>
       <w:cols w:space="720"/>
@@ -6546,7 +7413,7 @@
       <w:rPr>
         <w:noProof/>
       </w:rPr>
-      <w:t>10</w:t>
+      <w:t>15</w:t>
     </w:r>
     <w:r>
       <w:fldChar w:fldCharType="end"/>
@@ -6577,13 +7444,8 @@
       <w:ind w:left="0" w:right="22" w:firstLine="0"/>
       <w:jc w:val="center"/>
     </w:pPr>
-    <w:proofErr w:type="spellStart"/>
     <w:r>
-      <w:t>Programación</w:t>
-    </w:r>
-    <w:proofErr w:type="spellEnd"/>
-    <w:r>
-      <w:t xml:space="preserve"> I </w:t>
+      <w:t xml:space="preserve">Programación I </w:t>
     </w:r>
   </w:p>
 </w:ftr>
@@ -10388,7 +11250,6 @@
   <w:style w:type="character" w:default="1" w:styleId="Fuentedeprrafopredeter">
     <w:name w:val="Default Paragraph Font"/>
     <w:uiPriority w:val="1"/>
-    <w:semiHidden/>
     <w:unhideWhenUsed/>
   </w:style>
   <w:style w:type="table" w:default="1" w:styleId="Tablanormal">

</xml_diff>